<commit_message>
Ajout consignes questionnaire main initiale (bis)
</commit_message>
<xml_diff>
--- a/Dossier de rendu phase B/6. (à remplir) Question main initiale jeu.docx
+++ b/Dossier de rendu phase B/6. (à remplir) Question main initiale jeu.docx
@@ -46,7 +46,27 @@
         <w:t>Est-ce qu’on ne risque pas d’avoir un souci en leur montrant à l’avance quelles cartes interviendront dans le jeu ? Peut-être ajouter dans une prochaine version des cartes qui ne sont pas dans notre jeu et pour lesquelles les joueurs pourraient se poser la question ?</w:t>
       </w:r>
       <w:r>
-        <w:t xml:space="preserve"> (la carte qui permet de voir la météo, etc.)</w:t>
+        <w:t xml:space="preserve"> (</w:t>
+      </w:r>
+      <w:proofErr w:type="gramStart"/>
+      <w:r>
+        <w:t>la</w:t>
+      </w:r>
+      <w:proofErr w:type="gramEnd"/>
+      <w:r>
+        <w:t xml:space="preserve"> carte qui permet de voir la météo, etc.)</w:t>
+      </w:r>
+    </w:p>
+    <w:p>
+      <w:pPr>
+        <w:pStyle w:val="Paragraphedeliste"/>
+        <w:numPr>
+          <w:ilvl w:val="0"/>
+          <w:numId w:val="1"/>
+        </w:numPr>
+      </w:pPr>
+      <w:r>
+        <w:t>Ajouter une question de justification de ces cartes ?</w:t>
       </w:r>
       <w:bookmarkStart w:id="0" w:name="_GoBack"/>
       <w:bookmarkEnd w:id="0"/>

</xml_diff>

<commit_message>
Lien form pour la question main initiale
</commit_message>
<xml_diff>
--- a/Dossier de rendu phase B/6. (à remplir) Question main initiale jeu.docx
+++ b/Dossier de rendu phase B/6. (à remplir) Question main initiale jeu.docx
@@ -1,6 +1,6 @@
 
 <file path=word/document.xml><?xml version="1.0" encoding="utf-8"?>
-<w:document xmlns:wpc="http://schemas.microsoft.com/office/word/2010/wordprocessingCanvas" xmlns:cx="http://schemas.microsoft.com/office/drawing/2014/chartex" xmlns:cx1="http://schemas.microsoft.com/office/drawing/2015/9/8/chartex" xmlns:cx2="http://schemas.microsoft.com/office/drawing/2015/10/21/chartex" xmlns:cx3="http://schemas.microsoft.com/office/drawing/2016/5/9/chartex" xmlns:cx4="http://schemas.microsoft.com/office/drawing/2016/5/10/chartex" xmlns:cx5="http://schemas.microsoft.com/office/drawing/2016/5/11/chartex" xmlns:cx6="http://schemas.microsoft.com/office/drawing/2016/5/12/chartex" xmlns:cx7="http://schemas.microsoft.com/office/drawing/2016/5/13/chartex" xmlns:cx8="http://schemas.microsoft.com/office/drawing/2016/5/14/chartex" xmlns:mc="http://schemas.openxmlformats.org/markup-compatibility/2006" xmlns:aink="http://schemas.microsoft.com/office/drawing/2016/ink" xmlns:am3d="http://schemas.microsoft.com/office/drawing/2017/model3d" xmlns:o="urn:schemas-microsoft-com:office:office" xmlns:r="http://schemas.openxmlformats.org/officeDocument/2006/relationships" xmlns:m="http://schemas.openxmlformats.org/officeDocument/2006/math" xmlns:v="urn:schemas-microsoft-com:vml" xmlns:wp14="http://schemas.microsoft.com/office/word/2010/wordprocessingDrawing" xmlns:wp="http://schemas.openxmlformats.org/drawingml/2006/wordprocessingDrawing" xmlns:w10="urn:schemas-microsoft-com:office:word" xmlns:w="http://schemas.openxmlformats.org/wordprocessingml/2006/main" xmlns:w14="http://schemas.microsoft.com/office/word/2010/wordml" xmlns:w15="http://schemas.microsoft.com/office/word/2012/wordml" xmlns:w16cid="http://schemas.microsoft.com/office/word/2016/wordml/cid" xmlns:w16se="http://schemas.microsoft.com/office/word/2015/wordml/symex" xmlns:wpg="http://schemas.microsoft.com/office/word/2010/wordprocessingGroup" xmlns:wpi="http://schemas.microsoft.com/office/word/2010/wordprocessingInk" xmlns:wne="http://schemas.microsoft.com/office/word/2006/wordml" xmlns:wps="http://schemas.microsoft.com/office/word/2010/wordprocessingShape" mc:Ignorable="w14 w15 w16se w16cid wp14">
+<w:document xmlns:wpc="http://schemas.microsoft.com/office/word/2010/wordprocessingCanvas" xmlns:cx="http://schemas.microsoft.com/office/drawing/2014/chartex" xmlns:cx1="http://schemas.microsoft.com/office/drawing/2015/9/8/chartex" xmlns:cx2="http://schemas.microsoft.com/office/drawing/2015/10/21/chartex" xmlns:cx3="http://schemas.microsoft.com/office/drawing/2016/5/9/chartex" xmlns:cx4="http://schemas.microsoft.com/office/drawing/2016/5/10/chartex" xmlns:cx5="http://schemas.microsoft.com/office/drawing/2016/5/11/chartex" xmlns:cx6="http://schemas.microsoft.com/office/drawing/2016/5/12/chartex" xmlns:cx7="http://schemas.microsoft.com/office/drawing/2016/5/13/chartex" xmlns:cx8="http://schemas.microsoft.com/office/drawing/2016/5/14/chartex" xmlns:mc="http://schemas.openxmlformats.org/markup-compatibility/2006" xmlns:aink="http://schemas.microsoft.com/office/drawing/2016/ink" xmlns:am3d="http://schemas.microsoft.com/office/drawing/2017/model3d" xmlns:o="urn:schemas-microsoft-com:office:office" xmlns:oel="http://schemas.microsoft.com/office/2019/extlst" xmlns:r="http://schemas.openxmlformats.org/officeDocument/2006/relationships" xmlns:m="http://schemas.openxmlformats.org/officeDocument/2006/math" xmlns:v="urn:schemas-microsoft-com:vml" xmlns:wp14="http://schemas.microsoft.com/office/word/2010/wordprocessingDrawing" xmlns:wp="http://schemas.openxmlformats.org/drawingml/2006/wordprocessingDrawing" xmlns:w10="urn:schemas-microsoft-com:office:word" xmlns:w="http://schemas.openxmlformats.org/wordprocessingml/2006/main" xmlns:w14="http://schemas.microsoft.com/office/word/2010/wordml" xmlns:w15="http://schemas.microsoft.com/office/word/2012/wordml" xmlns:w16cex="http://schemas.microsoft.com/office/word/2018/wordml/cex" xmlns:w16cid="http://schemas.microsoft.com/office/word/2016/wordml/cid" xmlns:w16="http://schemas.microsoft.com/office/word/2018/wordml" xmlns:w16du="http://schemas.microsoft.com/office/word/2023/wordml/word16du" xmlns:w16sdtdh="http://schemas.microsoft.com/office/word/2020/wordml/sdtdatahash" xmlns:w16se="http://schemas.microsoft.com/office/word/2015/wordml/symex" xmlns:wpg="http://schemas.microsoft.com/office/word/2010/wordprocessingGroup" xmlns:wpi="http://schemas.microsoft.com/office/word/2010/wordprocessingInk" xmlns:wne="http://schemas.microsoft.com/office/word/2006/wordml" xmlns:wps="http://schemas.microsoft.com/office/word/2010/wordprocessingShape" mc:Ignorable="w14 w15 w16se w16cid w16 w16cex w16sdtdh w16du wp14">
   <w:body>
     <w:p>
       <w:pPr>
@@ -33,6 +33,15 @@
       <w:r>
         <w:t>Ne pas mettre les cartes « neutres » ?</w:t>
       </w:r>
+      <w:r>
+        <w:t xml:space="preserve"> </w:t>
+      </w:r>
+      <w:r>
+        <w:rPr>
+          <w:color w:val="FF0000"/>
+        </w:rPr>
+        <w:t>Seules les cartes sans effets ne sont pas considérées pour le moment</w:t>
+      </w:r>
     </w:p>
     <w:p>
       <w:pPr>
@@ -46,15 +55,16 @@
         <w:t>Est-ce qu’on ne risque pas d’avoir un souci en leur montrant à l’avance quelles cartes interviendront dans le jeu ? Peut-être ajouter dans une prochaine version des cartes qui ne sont pas dans notre jeu et pour lesquelles les joueurs pourraient se poser la question ?</w:t>
       </w:r>
       <w:r>
-        <w:t xml:space="preserve"> (</w:t>
-      </w:r>
-      <w:proofErr w:type="gramStart"/>
-      <w:r>
-        <w:t>la</w:t>
-      </w:r>
-      <w:proofErr w:type="gramEnd"/>
-      <w:r>
-        <w:t xml:space="preserve"> carte qui permet de voir la météo, etc.)</w:t>
+        <w:t xml:space="preserve"> (la carte qui permet de voir la météo, etc.)</w:t>
+      </w:r>
+      <w:r>
+        <w:t xml:space="preserve"> </w:t>
+      </w:r>
+      <w:r>
+        <w:rPr>
+          <w:color w:val="FF0000"/>
+        </w:rPr>
+        <w:t>Pour l’instant il n’y a que celles avec lesquelles les joueurs jouent</w:t>
       </w:r>
     </w:p>
     <w:p>
@@ -68,9 +78,28 @@
       <w:r>
         <w:t>Ajouter une question de justification de ces cartes ?</w:t>
       </w:r>
-      <w:bookmarkStart w:id="0" w:name="_GoBack"/>
-      <w:bookmarkEnd w:id="0"/>
+      <w:r>
+        <w:t xml:space="preserve"> </w:t>
+      </w:r>
+      <w:r>
+        <w:rPr>
+          <w:color w:val="FF0000"/>
+        </w:rPr>
+        <w:t>Ajoutée</w:t>
+      </w:r>
     </w:p>
+    <w:p/>
+    <w:p>
+      <w:hyperlink r:id="rId5" w:history="1">
+        <w:r>
+          <w:rPr>
+            <w:rStyle w:val="Lienhypertexte"/>
+          </w:rPr>
+          <w:t>https://docs.google.com/forms/d/e/1FAIpQLSdOfZzwi_Slnp97IgicrKybYoUCY7VK3QGour_YwAcZSyTtcw/viewform?usp=sf_link</w:t>
+        </w:r>
+      </w:hyperlink>
+    </w:p>
+    <w:p/>
     <w:sectPr>
       <w:pgSz w:w="11906" w:h="16838"/>
       <w:pgMar w:top="1417" w:right="1417" w:bottom="1417" w:left="1417" w:header="708" w:footer="708" w:gutter="0"/>
@@ -82,7 +111,7 @@
 </file>
 
 <file path=word/numbering.xml><?xml version="1.0" encoding="utf-8"?>
-<w:numbering xmlns:wpc="http://schemas.microsoft.com/office/word/2010/wordprocessingCanvas" xmlns:cx="http://schemas.microsoft.com/office/drawing/2014/chartex" xmlns:cx1="http://schemas.microsoft.com/office/drawing/2015/9/8/chartex" xmlns:cx2="http://schemas.microsoft.com/office/drawing/2015/10/21/chartex" xmlns:cx3="http://schemas.microsoft.com/office/drawing/2016/5/9/chartex" xmlns:cx4="http://schemas.microsoft.com/office/drawing/2016/5/10/chartex" xmlns:cx5="http://schemas.microsoft.com/office/drawing/2016/5/11/chartex" xmlns:cx6="http://schemas.microsoft.com/office/drawing/2016/5/12/chartex" xmlns:cx7="http://schemas.microsoft.com/office/drawing/2016/5/13/chartex" xmlns:cx8="http://schemas.microsoft.com/office/drawing/2016/5/14/chartex" xmlns:mc="http://schemas.openxmlformats.org/markup-compatibility/2006" xmlns:aink="http://schemas.microsoft.com/office/drawing/2016/ink" xmlns:am3d="http://schemas.microsoft.com/office/drawing/2017/model3d" xmlns:o="urn:schemas-microsoft-com:office:office" xmlns:r="http://schemas.openxmlformats.org/officeDocument/2006/relationships" xmlns:m="http://schemas.openxmlformats.org/officeDocument/2006/math" xmlns:v="urn:schemas-microsoft-com:vml" xmlns:wp14="http://schemas.microsoft.com/office/word/2010/wordprocessingDrawing" xmlns:wp="http://schemas.openxmlformats.org/drawingml/2006/wordprocessingDrawing" xmlns:w10="urn:schemas-microsoft-com:office:word" xmlns:w="http://schemas.openxmlformats.org/wordprocessingml/2006/main" xmlns:w14="http://schemas.microsoft.com/office/word/2010/wordml" xmlns:w15="http://schemas.microsoft.com/office/word/2012/wordml" xmlns:w16cid="http://schemas.microsoft.com/office/word/2016/wordml/cid" xmlns:w16se="http://schemas.microsoft.com/office/word/2015/wordml/symex" xmlns:wpg="http://schemas.microsoft.com/office/word/2010/wordprocessingGroup" xmlns:wpi="http://schemas.microsoft.com/office/word/2010/wordprocessingInk" xmlns:wne="http://schemas.microsoft.com/office/word/2006/wordml" xmlns:wps="http://schemas.microsoft.com/office/word/2010/wordprocessingShape" mc:Ignorable="w14 w15 w16se w16cid wp14">
+<w:numbering xmlns:wpc="http://schemas.microsoft.com/office/word/2010/wordprocessingCanvas" xmlns:cx="http://schemas.microsoft.com/office/drawing/2014/chartex" xmlns:cx1="http://schemas.microsoft.com/office/drawing/2015/9/8/chartex" xmlns:cx2="http://schemas.microsoft.com/office/drawing/2015/10/21/chartex" xmlns:cx3="http://schemas.microsoft.com/office/drawing/2016/5/9/chartex" xmlns:cx4="http://schemas.microsoft.com/office/drawing/2016/5/10/chartex" xmlns:cx5="http://schemas.microsoft.com/office/drawing/2016/5/11/chartex" xmlns:cx6="http://schemas.microsoft.com/office/drawing/2016/5/12/chartex" xmlns:cx7="http://schemas.microsoft.com/office/drawing/2016/5/13/chartex" xmlns:cx8="http://schemas.microsoft.com/office/drawing/2016/5/14/chartex" xmlns:mc="http://schemas.openxmlformats.org/markup-compatibility/2006" xmlns:aink="http://schemas.microsoft.com/office/drawing/2016/ink" xmlns:am3d="http://schemas.microsoft.com/office/drawing/2017/model3d" xmlns:o="urn:schemas-microsoft-com:office:office" xmlns:oel="http://schemas.microsoft.com/office/2019/extlst" xmlns:r="http://schemas.openxmlformats.org/officeDocument/2006/relationships" xmlns:m="http://schemas.openxmlformats.org/officeDocument/2006/math" xmlns:v="urn:schemas-microsoft-com:vml" xmlns:wp14="http://schemas.microsoft.com/office/word/2010/wordprocessingDrawing" xmlns:wp="http://schemas.openxmlformats.org/drawingml/2006/wordprocessingDrawing" xmlns:w10="urn:schemas-microsoft-com:office:word" xmlns:w="http://schemas.openxmlformats.org/wordprocessingml/2006/main" xmlns:w14="http://schemas.microsoft.com/office/word/2010/wordml" xmlns:w15="http://schemas.microsoft.com/office/word/2012/wordml" xmlns:w16cex="http://schemas.microsoft.com/office/word/2018/wordml/cex" xmlns:w16cid="http://schemas.microsoft.com/office/word/2016/wordml/cid" xmlns:w16="http://schemas.microsoft.com/office/word/2018/wordml" xmlns:w16du="http://schemas.microsoft.com/office/word/2023/wordml/word16du" xmlns:w16sdtdh="http://schemas.microsoft.com/office/word/2020/wordml/sdtdatahash" xmlns:w16se="http://schemas.microsoft.com/office/word/2015/wordml/symex" xmlns:wpg="http://schemas.microsoft.com/office/word/2010/wordprocessingGroup" xmlns:wpi="http://schemas.microsoft.com/office/word/2010/wordprocessingInk" xmlns:wne="http://schemas.microsoft.com/office/word/2006/wordml" xmlns:wps="http://schemas.microsoft.com/office/word/2010/wordprocessingShape" mc:Ignorable="w14 w15 w16se w16cid w16 w16cex w16sdtdh w16du wp14">
   <w:abstractNum w:abstractNumId="0" w15:restartNumberingAfterBreak="0">
     <w:nsid w:val="7C977536"/>
     <w:multiLevelType w:val="hybridMultilevel"/>
@@ -196,14 +225,14 @@
       </w:rPr>
     </w:lvl>
   </w:abstractNum>
-  <w:num w:numId="1">
+  <w:num w:numId="1" w16cid:durableId="1103257388">
     <w:abstractNumId w:val="0"/>
   </w:num>
 </w:numbering>
 </file>
 
 <file path=word/styles.xml><?xml version="1.0" encoding="utf-8"?>
-<w:styles xmlns:mc="http://schemas.openxmlformats.org/markup-compatibility/2006" xmlns:r="http://schemas.openxmlformats.org/officeDocument/2006/relationships" xmlns:w="http://schemas.openxmlformats.org/wordprocessingml/2006/main" xmlns:w14="http://schemas.microsoft.com/office/word/2010/wordml" xmlns:w15="http://schemas.microsoft.com/office/word/2012/wordml" xmlns:w16cid="http://schemas.microsoft.com/office/word/2016/wordml/cid" xmlns:w16se="http://schemas.microsoft.com/office/word/2015/wordml/symex" mc:Ignorable="w14 w15 w16se w16cid">
+<w:styles xmlns:mc="http://schemas.openxmlformats.org/markup-compatibility/2006" xmlns:r="http://schemas.openxmlformats.org/officeDocument/2006/relationships" xmlns:w="http://schemas.openxmlformats.org/wordprocessingml/2006/main" xmlns:w14="http://schemas.microsoft.com/office/word/2010/wordml" xmlns:w15="http://schemas.microsoft.com/office/word/2012/wordml" xmlns:w16cex="http://schemas.microsoft.com/office/word/2018/wordml/cex" xmlns:w16cid="http://schemas.microsoft.com/office/word/2016/wordml/cid" xmlns:w16="http://schemas.microsoft.com/office/word/2018/wordml" xmlns:w16du="http://schemas.microsoft.com/office/word/2023/wordml/word16du" xmlns:w16sdtdh="http://schemas.microsoft.com/office/word/2020/wordml/sdtdatahash" xmlns:w16se="http://schemas.microsoft.com/office/word/2015/wordml/symex" mc:Ignorable="w14 w15 w16se w16cid w16 w16cex w16sdtdh w16du">
   <w:docDefaults>
     <w:rPrDefault>
       <w:rPr>
@@ -219,7 +248,7 @@
       </w:pPr>
     </w:pPrDefault>
   </w:docDefaults>
-  <w:latentStyles w:defLockedState="0" w:defUIPriority="99" w:defSemiHidden="0" w:defUnhideWhenUsed="0" w:defQFormat="0" w:count="375">
+  <w:latentStyles w:defLockedState="0" w:defUIPriority="99" w:defSemiHidden="0" w:defUnhideWhenUsed="0" w:defQFormat="0" w:count="376">
     <w:lsdException w:name="Normal" w:uiPriority="0" w:qFormat="1"/>
     <w:lsdException w:name="heading 1" w:uiPriority="9" w:qFormat="1"/>
     <w:lsdException w:name="heading 2" w:semiHidden="1" w:uiPriority="9" w:unhideWhenUsed="1" w:qFormat="1"/>
@@ -595,6 +624,7 @@
     <w:lsdException w:name="Smart Hyperlink" w:semiHidden="1" w:unhideWhenUsed="1"/>
     <w:lsdException w:name="Hashtag" w:semiHidden="1" w:unhideWhenUsed="1"/>
     <w:lsdException w:name="Unresolved Mention" w:semiHidden="1" w:unhideWhenUsed="1"/>
+    <w:lsdException w:name="Smart Link" w:semiHidden="1" w:unhideWhenUsed="1"/>
   </w:latentStyles>
   <w:style w:type="paragraph" w:default="1" w:styleId="Normal">
     <w:name w:val="Normal"/>
@@ -637,6 +667,29 @@
       <w:ind w:left="720"/>
       <w:contextualSpacing/>
     </w:pPr>
+  </w:style>
+  <w:style w:type="character" w:styleId="Lienhypertexte">
+    <w:name w:val="Hyperlink"/>
+    <w:basedOn w:val="Policepardfaut"/>
+    <w:uiPriority w:val="99"/>
+    <w:unhideWhenUsed/>
+    <w:rsid w:val="00505F67"/>
+    <w:rPr>
+      <w:color w:val="0563C1" w:themeColor="hyperlink"/>
+      <w:u w:val="single"/>
+    </w:rPr>
+  </w:style>
+  <w:style w:type="character" w:styleId="Mentionnonrsolue">
+    <w:name w:val="Unresolved Mention"/>
+    <w:basedOn w:val="Policepardfaut"/>
+    <w:uiPriority w:val="99"/>
+    <w:semiHidden/>
+    <w:unhideWhenUsed/>
+    <w:rsid w:val="00505F67"/>
+    <w:rPr>
+      <w:color w:val="605E5C"/>
+      <w:shd w:val="clear" w:color="auto" w:fill="E1DFDD"/>
+    </w:rPr>
   </w:style>
 </w:styles>
 </file>

</xml_diff>